<commit_message>
updated documentation, mostly use cases
</commit_message>
<xml_diff>
--- a/Documentation/UseCases/UseCase100 Register Login.docx
+++ b/Documentation/UseCases/UseCase100 Register Login.docx
@@ -277,7 +277,7 @@
                 <w:rFonts w:ascii="Tahoma" w:hAnsi="Tahoma"/>
                 <w:sz w:val="16"/>
               </w:rPr>
-              <w:t>005</w:t>
+              <w:t>1</w:t>
             </w:r>
           </w:p>
         </w:tc>
@@ -292,33 +292,35 @@
                 <w:sz w:val="16"/>
               </w:rPr>
             </w:pPr>
-            <w:r>
-              <w:rPr>
-                <w:rFonts w:ascii="Tahoma" w:hAnsi="Tahoma"/>
-                <w:sz w:val="16"/>
-              </w:rPr>
-              <w:t>Requirement  to allow</w:t>
-            </w:r>
-            <w:r>
-              <w:rPr>
-                <w:rFonts w:ascii="Tahoma" w:hAnsi="Tahoma"/>
-                <w:sz w:val="16"/>
-              </w:rPr>
-              <w:t xml:space="preserve"> bank customers </w:t>
-            </w:r>
-            <w:r>
-              <w:rPr>
-                <w:rFonts w:ascii="Tahoma" w:hAnsi="Tahoma"/>
-                <w:sz w:val="16"/>
-              </w:rPr>
-              <w:t xml:space="preserve">with an ATM card </w:t>
-            </w:r>
-            <w:r>
-              <w:rPr>
-                <w:rFonts w:ascii="Tahoma" w:hAnsi="Tahoma"/>
-                <w:sz w:val="16"/>
-              </w:rPr>
-              <w:t>to withdraw money from an ATM machine</w:t>
+            <w:proofErr w:type="gramStart"/>
+            <w:r>
+              <w:rPr>
+                <w:rFonts w:ascii="Tahoma" w:hAnsi="Tahoma"/>
+                <w:sz w:val="16"/>
+              </w:rPr>
+              <w:t>Requirement  to</w:t>
+            </w:r>
+            <w:proofErr w:type="gramEnd"/>
+            <w:r>
+              <w:rPr>
+                <w:rFonts w:ascii="Tahoma" w:hAnsi="Tahoma"/>
+                <w:sz w:val="16"/>
+              </w:rPr>
+              <w:t xml:space="preserve"> allow</w:t>
+            </w:r>
+            <w:r>
+              <w:rPr>
+                <w:rFonts w:ascii="Tahoma" w:hAnsi="Tahoma"/>
+                <w:sz w:val="16"/>
+              </w:rPr>
+              <w:t xml:space="preserve"> </w:t>
+            </w:r>
+            <w:r>
+              <w:rPr>
+                <w:rFonts w:ascii="Tahoma" w:hAnsi="Tahoma"/>
+                <w:sz w:val="16"/>
+              </w:rPr>
+              <w:t>employees to login to the Register.</w:t>
             </w:r>
           </w:p>
         </w:tc>
@@ -661,6 +663,13 @@
                 <w:sz w:val="16"/>
               </w:rPr>
             </w:pPr>
+            <w:r>
+              <w:rPr>
+                <w:rFonts w:ascii="Tahoma" w:hAnsi="Tahoma"/>
+                <w:sz w:val="16"/>
+              </w:rPr>
+              <w:t>Phillip Smith</w:t>
+            </w:r>
           </w:p>
         </w:tc>
         <w:tc>
@@ -674,6 +683,13 @@
                 <w:sz w:val="16"/>
               </w:rPr>
             </w:pPr>
+            <w:r>
+              <w:rPr>
+                <w:rFonts w:ascii="Tahoma" w:hAnsi="Tahoma"/>
+                <w:sz w:val="16"/>
+              </w:rPr>
+              <w:t>3/14/2016</w:t>
+            </w:r>
           </w:p>
         </w:tc>
         <w:tc>
@@ -687,6 +703,13 @@
                 <w:sz w:val="16"/>
               </w:rPr>
             </w:pPr>
+            <w:r>
+              <w:rPr>
+                <w:rFonts w:ascii="Tahoma" w:hAnsi="Tahoma"/>
+                <w:sz w:val="16"/>
+              </w:rPr>
+              <w:t>Added missing requirement, changed steps to make sense</w:t>
+            </w:r>
           </w:p>
         </w:tc>
       </w:tr>
@@ -1656,8 +1679,6 @@
               </w:rPr>
               <w:t>01</w:t>
             </w:r>
-            <w:bookmarkStart w:id="0" w:name="_GoBack"/>
-            <w:bookmarkEnd w:id="0"/>
           </w:p>
         </w:tc>
         <w:tc>
@@ -1880,7 +1901,21 @@
                 <w:rFonts w:ascii="Tahoma" w:hAnsi="Tahoma"/>
                 <w:sz w:val="16"/>
               </w:rPr>
-              <w:t>Login window sends a request of information based on username to the database</w:t>
+              <w:t xml:space="preserve">Login window sends a request of information based on username </w:t>
+            </w:r>
+            <w:r>
+              <w:rPr>
+                <w:rFonts w:ascii="Tahoma" w:hAnsi="Tahoma"/>
+                <w:sz w:val="16"/>
+              </w:rPr>
+              <w:t xml:space="preserve">and password </w:t>
+            </w:r>
+            <w:r>
+              <w:rPr>
+                <w:rFonts w:ascii="Tahoma" w:hAnsi="Tahoma"/>
+                <w:sz w:val="16"/>
+              </w:rPr>
+              <w:t>to the database</w:t>
             </w:r>
           </w:p>
         </w:tc>
@@ -1948,7 +1983,14 @@
                 <w:rFonts w:ascii="Tahoma" w:hAnsi="Tahoma"/>
                 <w:sz w:val="16"/>
               </w:rPr>
-              <w:t>Database sends response</w:t>
+              <w:t xml:space="preserve">Database sends </w:t>
+            </w:r>
+            <w:r>
+              <w:rPr>
+                <w:rFonts w:ascii="Tahoma" w:hAnsi="Tahoma"/>
+                <w:sz w:val="16"/>
+              </w:rPr>
+              <w:t>valid or invalid response</w:t>
             </w:r>
           </w:p>
         </w:tc>
@@ -2016,7 +2058,7 @@
                 <w:rFonts w:ascii="Tahoma" w:hAnsi="Tahoma"/>
                 <w:sz w:val="16"/>
               </w:rPr>
-              <w:t xml:space="preserve">Response is compared to password </w:t>
+              <w:t>Permissions compared</w:t>
             </w:r>
           </w:p>
         </w:tc>
@@ -2084,7 +2126,7 @@
                 <w:rFonts w:ascii="Tahoma" w:hAnsi="Tahoma"/>
                 <w:sz w:val="16"/>
               </w:rPr>
-              <w:t>Passwords and Permissions match</w:t>
+              <w:t>Valid employee and permissions sufficient</w:t>
             </w:r>
           </w:p>
         </w:tc>
@@ -4287,7 +4329,7 @@
                 </w:ffData>
               </w:fldChar>
             </w:r>
-            <w:bookmarkStart w:id="1" w:name="Check1"/>
+            <w:bookmarkStart w:id="0" w:name="Check1"/>
             <w:r>
               <w:rPr>
                 <w:rFonts w:ascii="Tahoma" w:hAnsi="Tahoma"/>
@@ -4319,7 +4361,7 @@
               </w:rPr>
               <w:fldChar w:fldCharType="end"/>
             </w:r>
-            <w:bookmarkEnd w:id="1"/>
+            <w:bookmarkEnd w:id="0"/>
             <w:r>
               <w:rPr>
                 <w:rFonts w:ascii="Tahoma" w:hAnsi="Tahoma"/>
@@ -4352,7 +4394,7 @@
                 </w:ffData>
               </w:fldChar>
             </w:r>
-            <w:bookmarkStart w:id="2" w:name="Check2"/>
+            <w:bookmarkStart w:id="1" w:name="Check2"/>
             <w:r>
               <w:rPr>
                 <w:rFonts w:ascii="Tahoma" w:hAnsi="Tahoma"/>
@@ -4380,7 +4422,7 @@
               </w:rPr>
               <w:fldChar w:fldCharType="end"/>
             </w:r>
-            <w:bookmarkEnd w:id="2"/>
+            <w:bookmarkEnd w:id="1"/>
             <w:r>
               <w:rPr>
                 <w:rFonts w:ascii="Tahoma" w:hAnsi="Tahoma"/>
@@ -4405,7 +4447,7 @@
                 </w:ffData>
               </w:fldChar>
             </w:r>
-            <w:bookmarkStart w:id="3" w:name="Check3"/>
+            <w:bookmarkStart w:id="2" w:name="Check3"/>
             <w:r>
               <w:rPr>
                 <w:rFonts w:ascii="Tahoma" w:hAnsi="Tahoma"/>
@@ -4433,7 +4475,7 @@
               </w:rPr>
               <w:fldChar w:fldCharType="end"/>
             </w:r>
-            <w:bookmarkEnd w:id="3"/>
+            <w:bookmarkEnd w:id="2"/>
             <w:r>
               <w:rPr>
                 <w:rFonts w:ascii="Tahoma" w:hAnsi="Tahoma"/>
@@ -4458,7 +4500,7 @@
                 </w:ffData>
               </w:fldChar>
             </w:r>
-            <w:bookmarkStart w:id="4" w:name="Check4"/>
+            <w:bookmarkStart w:id="3" w:name="Check4"/>
             <w:r>
               <w:rPr>
                 <w:rFonts w:ascii="Tahoma" w:hAnsi="Tahoma"/>
@@ -4486,7 +4528,7 @@
               </w:rPr>
               <w:fldChar w:fldCharType="end"/>
             </w:r>
-            <w:bookmarkEnd w:id="4"/>
+            <w:bookmarkEnd w:id="3"/>
             <w:r>
               <w:rPr>
                 <w:rFonts w:ascii="Tahoma" w:hAnsi="Tahoma"/>
@@ -4511,7 +4553,7 @@
                 </w:ffData>
               </w:fldChar>
             </w:r>
-            <w:bookmarkStart w:id="5" w:name="Check5"/>
+            <w:bookmarkStart w:id="4" w:name="Check5"/>
             <w:r>
               <w:rPr>
                 <w:rFonts w:ascii="Tahoma" w:hAnsi="Tahoma"/>
@@ -4539,7 +4581,7 @@
               </w:rPr>
               <w:fldChar w:fldCharType="end"/>
             </w:r>
-            <w:bookmarkEnd w:id="5"/>
+            <w:bookmarkEnd w:id="4"/>
             <w:r>
               <w:rPr>
                 <w:rFonts w:ascii="Tahoma" w:hAnsi="Tahoma"/>
@@ -5655,6 +5697,8 @@
               </w:rPr>
               <w:t>bytes</w:t>
             </w:r>
+            <w:bookmarkStart w:id="5" w:name="_GoBack"/>
+            <w:bookmarkEnd w:id="5"/>
           </w:p>
         </w:tc>
         <w:tc>

</xml_diff>